<commit_message>
CHANGED: -ADDED tables to studySwapDatabase.txt -ADDED performAuthenticationApp.py -MODIFIED ΠΕΡΙΠΤΩΣΗ ΧΡΗΣΗΣ 1,2 v0.3.docx
</commit_message>
<xml_diff>
--- a/1/Use-Case Diagrams/ΠΕΡΙΠΤΩΣΗ ΧΡΗΣΗΣ 1,2 v0.3.docx
+++ b/1/Use-Case Diagrams/ΠΕΡΙΠΤΩΣΗ ΧΡΗΣΗΣ 1,2 v0.3.docx
@@ -5,6 +5,7 @@
     <w:p>
       <w:pPr>
         <w:pStyle w:val="Heading3"/>
+        <w:jc w:val="center"/>
       </w:pPr>
       <w:r>
         <w:t>ΠΕΡΙΠΤΩΣΗ ΧΡΗΣΗΣ 1:</w:t>
@@ -61,11 +62,6 @@
       </w:r>
     </w:p>
     <w:p>
-      <w:pPr>
-        <w:rPr>
-          <w:lang w:val="en-US"/>
-        </w:rPr>
-      </w:pPr>
       <w:r>
         <w:rPr>
           <w:b/>

</xml_diff>